<commit_message>
added exam 2 review and updated exam 1 practice
</commit_message>
<xml_diff>
--- a/Exam Practice/CSE 2312 Exam 1 Practice A.docx
+++ b/Exam Practice/CSE 2312 Exam 1 Practice A.docx
@@ -1263,7 +1263,17 @@
           <w:sz w:val="24"/>
           <w:szCs w:val="24"/>
         </w:rPr>
-        <w:t>How are negative binary numbers represented?</w:t>
+        <w:t>How are negative binary numbers re</w:t>
+      </w:r>
+      <w:bookmarkStart w:id="0" w:name="_GoBack"/>
+      <w:bookmarkEnd w:id="0"/>
+      <w:r>
+        <w:rPr>
+          <w:rFonts w:ascii="Cambria" w:hAnsi="Cambria"/>
+          <w:sz w:val="24"/>
+          <w:szCs w:val="24"/>
+        </w:rPr>
+        <w:t>presented?</w:t>
       </w:r>
     </w:p>
     <w:p>
@@ -2854,8 +2864,6 @@
         </w:rPr>
         <w:t>512</w:t>
       </w:r>
-      <w:bookmarkStart w:id="0" w:name="_GoBack"/>
-      <w:bookmarkEnd w:id="0"/>
       <w:r>
         <w:rPr>
           <w:rFonts w:ascii="Cambria" w:hAnsi="Cambria"/>
@@ -3080,55 +3088,7 @@
           <w:szCs w:val="26"/>
         </w:rPr>
         <w:lastRenderedPageBreak/>
-        <w:t>Consider 2 processors (P1 and P2). P1 has a clock rate of 2.5 GHz, a voltage of 1.25</w:t>
-      </w:r>
-      <w:r>
-        <w:rPr>
-          <w:rFonts w:ascii="Cambria" w:hAnsi="Cambria" w:cs="CIDFont+F1"/>
-          <w:sz w:val="26"/>
-          <w:szCs w:val="26"/>
-        </w:rPr>
-        <w:t xml:space="preserve"> </w:t>
-      </w:r>
-      <w:r>
-        <w:rPr>
-          <w:rFonts w:ascii="Cambria" w:hAnsi="Cambria" w:cs="CIDFont+F1"/>
-          <w:sz w:val="26"/>
-          <w:szCs w:val="26"/>
-        </w:rPr>
-        <w:t>V, and a</w:t>
-      </w:r>
-      <w:r>
-        <w:rPr>
-          <w:rFonts w:ascii="Cambria" w:hAnsi="Cambria" w:cs="CIDFont+F1"/>
-          <w:sz w:val="26"/>
-          <w:szCs w:val="26"/>
-        </w:rPr>
-        <w:t xml:space="preserve"> </w:t>
-      </w:r>
-      <w:r>
-        <w:rPr>
-          <w:rFonts w:ascii="Cambria" w:hAnsi="Cambria" w:cs="CIDFont+F1"/>
-          <w:sz w:val="26"/>
-          <w:szCs w:val="26"/>
-        </w:rPr>
-        <w:t>dynamic power expenditure of 85 Watts. P2 has a clock rate 3.5 GHz, a voltage of 1.0 V, and a</w:t>
-      </w:r>
-      <w:r>
-        <w:rPr>
-          <w:rFonts w:ascii="Cambria" w:hAnsi="Cambria" w:cs="CIDFont+F1"/>
-          <w:sz w:val="26"/>
-          <w:szCs w:val="26"/>
-        </w:rPr>
-        <w:t xml:space="preserve"> </w:t>
-      </w:r>
-      <w:r>
-        <w:rPr>
-          <w:rFonts w:ascii="Cambria" w:hAnsi="Cambria" w:cs="CIDFont+F1"/>
-          <w:sz w:val="26"/>
-          <w:szCs w:val="26"/>
-        </w:rPr>
-        <w:t>dynamic power expenditure of 80 Watts.</w:t>
+        <w:t>Consider 2 processors (P1 and P2). P1 has a clock rate of 2.5 GHz, a voltage of 1.25 V, and a dynamic power expenditure of 85 Watts. P2 has a clock rate 3.5 GHz, a voltage of 1.0 V, and a dynamic power expenditure of 80 Watts.</w:t>
       </w:r>
     </w:p>
     <w:p>
@@ -3180,73 +3140,25 @@
           <w:sz w:val="26"/>
           <w:szCs w:val="26"/>
         </w:rPr>
-        <w:t>Suppose we are able to lower the capacitive load of both processors by 20%,</w:t>
-      </w:r>
+        <w:t xml:space="preserve">Suppose we are able to lower the capacitive load of both processors by 20%, while also decreasing the voltage by 15%. What is the </w:t>
+      </w:r>
+      <w:proofErr w:type="spellStart"/>
       <w:r>
         <w:rPr>
           <w:rFonts w:ascii="Cambria" w:hAnsi="Cambria" w:cs="CIDFont+F1"/>
           <w:sz w:val="26"/>
           <w:szCs w:val="26"/>
         </w:rPr>
-        <w:t xml:space="preserve"> </w:t>
-      </w:r>
+        <w:t>affect</w:t>
+      </w:r>
+      <w:proofErr w:type="spellEnd"/>
       <w:r>
         <w:rPr>
           <w:rFonts w:ascii="Cambria" w:hAnsi="Cambria" w:cs="CIDFont+F1"/>
           <w:sz w:val="26"/>
           <w:szCs w:val="26"/>
         </w:rPr>
-        <w:t>while</w:t>
-      </w:r>
-      <w:r>
-        <w:rPr>
-          <w:rFonts w:ascii="Cambria" w:hAnsi="Cambria" w:cs="CIDFont+F1"/>
-          <w:sz w:val="26"/>
-          <w:szCs w:val="26"/>
-        </w:rPr>
-        <w:t xml:space="preserve"> </w:t>
-      </w:r>
-      <w:r>
-        <w:rPr>
-          <w:rFonts w:ascii="Cambria" w:hAnsi="Cambria" w:cs="CIDFont+F1"/>
-          <w:sz w:val="26"/>
-          <w:szCs w:val="26"/>
-        </w:rPr>
-        <w:t xml:space="preserve">also decreasing the voltage by 15%. What is the </w:t>
-      </w:r>
-      <w:proofErr w:type="spellStart"/>
-      <w:r>
-        <w:rPr>
-          <w:rFonts w:ascii="Cambria" w:hAnsi="Cambria" w:cs="CIDFont+F1"/>
-          <w:sz w:val="26"/>
-          <w:szCs w:val="26"/>
-        </w:rPr>
-        <w:t>affect</w:t>
-      </w:r>
-      <w:proofErr w:type="spellEnd"/>
-      <w:r>
-        <w:rPr>
-          <w:rFonts w:ascii="Cambria" w:hAnsi="Cambria" w:cs="CIDFont+F1"/>
-          <w:sz w:val="26"/>
-          <w:szCs w:val="26"/>
-        </w:rPr>
-        <w:t xml:space="preserve"> on dynamic power for each</w:t>
-      </w:r>
-      <w:r>
-        <w:rPr>
-          <w:rFonts w:ascii="Cambria" w:hAnsi="Cambria" w:cs="CIDFont+F1"/>
-          <w:sz w:val="26"/>
-          <w:szCs w:val="26"/>
-        </w:rPr>
-        <w:t xml:space="preserve"> </w:t>
-      </w:r>
-      <w:r>
-        <w:rPr>
-          <w:rFonts w:ascii="Cambria" w:hAnsi="Cambria" w:cs="CIDFont+F1"/>
-          <w:sz w:val="26"/>
-          <w:szCs w:val="26"/>
-        </w:rPr>
-        <w:t>processor?</w:t>
+        <w:t xml:space="preserve"> on dynamic power for each processor?</w:t>
       </w:r>
       <w:r>
         <w:rPr>
@@ -3282,23 +3194,7 @@
           <w:szCs w:val="26"/>
         </w:rPr>
         <w:lastRenderedPageBreak/>
-        <w:t>Assume a 20 cm diameter wafer has a cost of $500, contains 80 dies, and has 0.04</w:t>
-      </w:r>
-      <w:r>
-        <w:rPr>
-          <w:rFonts w:ascii="Cambria" w:hAnsi="Cambria" w:cs="CIDFont+F1"/>
-          <w:sz w:val="26"/>
-          <w:szCs w:val="26"/>
-        </w:rPr>
-        <w:t xml:space="preserve"> </w:t>
-      </w:r>
-      <w:r>
-        <w:rPr>
-          <w:rFonts w:ascii="Cambria" w:hAnsi="Cambria" w:cs="CIDFont+F1"/>
-          <w:sz w:val="26"/>
-          <w:szCs w:val="26"/>
-        </w:rPr>
-        <w:t>defects/cm</w:t>
+        <w:t>Assume a 20 cm diameter wafer has a cost of $500, contains 80 dies, and has 0.04 defects/cm</w:t>
       </w:r>
       <w:r>
         <w:rPr>
@@ -3499,15 +3395,7 @@
           <w:sz w:val="24"/>
           <w:szCs w:val="24"/>
         </w:rPr>
-        <w:t>, and</w:t>
-      </w:r>
-      <w:r>
-        <w:rPr>
-          <w:rFonts w:ascii="Cambria" w:hAnsi="Cambria"/>
-          <w:sz w:val="24"/>
-          <w:szCs w:val="24"/>
-        </w:rPr>
-        <w:t xml:space="preserve"> </w:t>
+        <w:t xml:space="preserve">, and </w:t>
       </w:r>
       <w:r>
         <w:rPr>
@@ -3550,14 +3438,26 @@
           <w:szCs w:val="24"/>
         </w:rPr>
         <w:tab/>
-      </w:r>
-      <w:r>
+        <w:t>add $t0, $a0, $a1</w:t>
+      </w:r>
+    </w:p>
+    <w:p>
+      <w:pPr>
+        <w:pStyle w:val="NoSpacing"/>
+        <w:ind w:left="720" w:firstLine="720"/>
         <w:rPr>
           <w:rFonts w:ascii="Courier New" w:hAnsi="Courier New" w:cs="Courier New"/>
           <w:sz w:val="24"/>
           <w:szCs w:val="24"/>
         </w:rPr>
-        <w:t>add $t0, $a0, $a1</w:t>
+      </w:pPr>
+      <w:r>
+        <w:rPr>
+          <w:rFonts w:ascii="Courier New" w:hAnsi="Courier New" w:cs="Courier New"/>
+          <w:sz w:val="24"/>
+          <w:szCs w:val="24"/>
+        </w:rPr>
+        <w:t>sub $t0, $t0, $a2</w:t>
       </w:r>
     </w:p>
     <w:p>
@@ -3576,7 +3476,7 @@
           <w:sz w:val="24"/>
           <w:szCs w:val="24"/>
         </w:rPr>
-        <w:t>sub $t0, $t0, $a2</w:t>
+        <w:t>add $v0, $t0, $zero</w:t>
       </w:r>
     </w:p>
     <w:p>
@@ -3589,53 +3489,24 @@
           <w:szCs w:val="24"/>
         </w:rPr>
       </w:pPr>
+      <w:proofErr w:type="spellStart"/>
       <w:r>
         <w:rPr>
           <w:rFonts w:ascii="Courier New" w:hAnsi="Courier New" w:cs="Courier New"/>
           <w:sz w:val="24"/>
           <w:szCs w:val="24"/>
         </w:rPr>
-        <w:t>add $v0, $t0, $zero</w:t>
-      </w:r>
-    </w:p>
-    <w:p>
-      <w:pPr>
-        <w:pStyle w:val="NoSpacing"/>
-        <w:ind w:left="720" w:firstLine="720"/>
+        <w:t>jr</w:t>
+      </w:r>
+      <w:proofErr w:type="spellEnd"/>
+      <w:r>
         <w:rPr>
           <w:rFonts w:ascii="Courier New" w:hAnsi="Courier New" w:cs="Courier New"/>
           <w:sz w:val="24"/>
           <w:szCs w:val="24"/>
         </w:rPr>
-      </w:pPr>
-      <w:proofErr w:type="spellStart"/>
-      <w:r>
-        <w:rPr>
-          <w:rFonts w:ascii="Courier New" w:hAnsi="Courier New" w:cs="Courier New"/>
-          <w:sz w:val="24"/>
-          <w:szCs w:val="24"/>
-        </w:rPr>
-        <w:t>jr</w:t>
-      </w:r>
-      <w:proofErr w:type="spellEnd"/>
-      <w:r>
-        <w:rPr>
-          <w:rFonts w:ascii="Courier New" w:hAnsi="Courier New" w:cs="Courier New"/>
-          <w:sz w:val="24"/>
-          <w:szCs w:val="24"/>
-        </w:rPr>
-        <w:t xml:space="preserve"> $</w:t>
-      </w:r>
-      <w:proofErr w:type="spellStart"/>
-      <w:r>
-        <w:rPr>
-          <w:rFonts w:ascii="Courier New" w:hAnsi="Courier New" w:cs="Courier New"/>
-          <w:sz w:val="24"/>
-          <w:szCs w:val="24"/>
-        </w:rPr>
-        <w:t>ra</w:t>
-      </w:r>
-      <w:proofErr w:type="spellEnd"/>
+        <w:t xml:space="preserve"> $ra</w:t>
+      </w:r>
       <w:r>
         <w:rPr>
           <w:rFonts w:ascii="Courier New" w:hAnsi="Courier New" w:cs="Courier New"/>
@@ -6759,7 +6630,23 @@
         <w:sz w:val="24"/>
         <w:szCs w:val="24"/>
       </w:rPr>
-      <w:t>CSE 1325-001</w:t>
+      <w:t xml:space="preserve">CSE </w:t>
+    </w:r>
+    <w:r>
+      <w:rPr>
+        <w:rFonts w:ascii="Cambria" w:hAnsi="Cambria"/>
+        <w:sz w:val="24"/>
+        <w:szCs w:val="24"/>
+      </w:rPr>
+      <w:t>2312</w:t>
+    </w:r>
+    <w:r>
+      <w:rPr>
+        <w:rFonts w:ascii="Cambria" w:hAnsi="Cambria"/>
+        <w:sz w:val="24"/>
+        <w:szCs w:val="24"/>
+      </w:rPr>
+      <w:t>-001</w:t>
     </w:r>
     <w:r>
       <w:rPr>
@@ -9335,6 +9222,7 @@
   <w:style w:type="character" w:default="1" w:styleId="DefaultParagraphFont">
     <w:name w:val="Default Paragraph Font"/>
     <w:uiPriority w:val="1"/>
+    <w:semiHidden/>
     <w:unhideWhenUsed/>
   </w:style>
   <w:style w:type="table" w:default="1" w:styleId="TableNormal">
@@ -9721,7 +9609,7 @@
 </file>
 
 <file path=customXml/itemProps1.xml><?xml version="1.0" encoding="utf-8"?>
-<ds:datastoreItem xmlns:ds="http://schemas.openxmlformats.org/officeDocument/2006/customXml" ds:itemID="{18ED1B53-7503-4908-83DE-1B27420F3847}">
+<ds:datastoreItem xmlns:ds="http://schemas.openxmlformats.org/officeDocument/2006/customXml" ds:itemID="{98AC57AA-5274-454C-A558-C2ACEE43B849}">
   <ds:schemaRefs>
     <ds:schemaRef ds:uri="http://schemas.openxmlformats.org/officeDocument/2006/bibliography"/>
   </ds:schemaRefs>

</xml_diff>